<commit_message>
crear tabla usuarios arreglada, no necesito alter table
</commit_message>
<xml_diff>
--- a/proyectoDAWjoanPiquero.docx
+++ b/proyectoDAWjoanPiquero.docx
@@ -1,6 +1,6 @@
 
 <file path=word/document.xml><?xml version="1.0" encoding="utf-8"?>
-<w:document xmlns:wpc="http://schemas.microsoft.com/office/word/2010/wordprocessingCanvas" xmlns:cx="http://schemas.microsoft.com/office/drawing/2014/chartex" xmlns:mc="http://schemas.openxmlformats.org/markup-compatibility/2006" xmlns:o="urn:schemas-microsoft-com:office:office" xmlns:r="http://schemas.openxmlformats.org/officeDocument/2006/relationships" xmlns:m="http://schemas.openxmlformats.org/officeDocument/2006/math" xmlns:v="urn:schemas-microsoft-com:vml" xmlns:wp14="http://schemas.microsoft.com/office/word/2010/wordprocessingDrawing" xmlns:wp="http://schemas.openxmlformats.org/drawingml/2006/wordprocessingDrawing" xmlns:w10="urn:schemas-microsoft-com:office:word" xmlns:w="http://schemas.openxmlformats.org/wordprocessingml/2006/main" xmlns:w14="http://schemas.microsoft.com/office/word/2010/wordml" xmlns:w15="http://schemas.microsoft.com/office/word/2012/wordml" xmlns:w16se="http://schemas.microsoft.com/office/word/2015/wordml/symex" xmlns:wpg="http://schemas.microsoft.com/office/word/2010/wordprocessingGroup" xmlns:wpi="http://schemas.microsoft.com/office/word/2010/wordprocessingInk" xmlns:wne="http://schemas.microsoft.com/office/word/2006/wordml" xmlns:wps="http://schemas.microsoft.com/office/word/2010/wordprocessingShape" mc:Ignorable="w14 w15 w16se wp14">
+<w:document xmlns:wpc="http://schemas.microsoft.com/office/word/2010/wordprocessingCanvas" xmlns:cx="http://schemas.microsoft.com/office/drawing/2014/chartex" xmlns:cx1="http://schemas.microsoft.com/office/drawing/2015/9/8/chartex" xmlns:cx2="http://schemas.microsoft.com/office/drawing/2015/10/21/chartex" xmlns:cx3="http://schemas.microsoft.com/office/drawing/2016/5/9/chartex" xmlns:cx4="http://schemas.microsoft.com/office/drawing/2016/5/10/chartex" xmlns:cx5="http://schemas.microsoft.com/office/drawing/2016/5/11/chartex" xmlns:cx6="http://schemas.microsoft.com/office/drawing/2016/5/12/chartex" xmlns:cx7="http://schemas.microsoft.com/office/drawing/2016/5/13/chartex" xmlns:cx8="http://schemas.microsoft.com/office/drawing/2016/5/14/chartex" xmlns:mc="http://schemas.openxmlformats.org/markup-compatibility/2006" xmlns:aink="http://schemas.microsoft.com/office/drawing/2016/ink" xmlns:am3d="http://schemas.microsoft.com/office/drawing/2017/model3d" xmlns:o="urn:schemas-microsoft-com:office:office" xmlns:r="http://schemas.openxmlformats.org/officeDocument/2006/relationships" xmlns:m="http://schemas.openxmlformats.org/officeDocument/2006/math" xmlns:v="urn:schemas-microsoft-com:vml" xmlns:wp14="http://schemas.microsoft.com/office/word/2010/wordprocessingDrawing" xmlns:wp="http://schemas.openxmlformats.org/drawingml/2006/wordprocessingDrawing" xmlns:w10="urn:schemas-microsoft-com:office:word" xmlns:w="http://schemas.openxmlformats.org/wordprocessingml/2006/main" xmlns:w14="http://schemas.microsoft.com/office/word/2010/wordml" xmlns:w15="http://schemas.microsoft.com/office/word/2012/wordml" xmlns:w16cid="http://schemas.microsoft.com/office/word/2016/wordml/cid" xmlns:w16se="http://schemas.microsoft.com/office/word/2015/wordml/symex" xmlns:wpg="http://schemas.microsoft.com/office/word/2010/wordprocessingGroup" xmlns:wpi="http://schemas.microsoft.com/office/word/2010/wordprocessingInk" xmlns:wne="http://schemas.microsoft.com/office/word/2006/wordml" xmlns:wps="http://schemas.microsoft.com/office/word/2010/wordprocessingShape" mc:Ignorable="w14 w15 w16se w16cid wp14">
   <w:body>
     <w:p>
       <w:pPr>
@@ -3096,14 +3096,12 @@
         </w:rPr>
         <w:t xml:space="preserve"> aunque al principio resulta complicado de utilizar una vez conocidos </w:t>
       </w:r>
-      <w:proofErr w:type="gramStart"/>
       <w:r>
         <w:rPr>
           <w:rFonts w:ascii="Arial" w:hAnsi="Arial" w:cs="Arial"/>
         </w:rPr>
         <w:t>sus rudimentos aumenta</w:t>
       </w:r>
-      <w:proofErr w:type="gramEnd"/>
       <w:r>
         <w:rPr>
           <w:rFonts w:ascii="Arial" w:hAnsi="Arial" w:cs="Arial"/>
@@ -3415,27 +3413,14 @@
       <w:r>
         <w:t xml:space="preserve">Ilustración </w:t>
       </w:r>
-      <w:r>
-        <w:fldChar w:fldCharType="begin"/>
-      </w:r>
-      <w:r>
-        <w:instrText xml:space="preserve"> SEQ Ilustración \* ARABIC </w:instrText>
-      </w:r>
-      <w:r>
-        <w:fldChar w:fldCharType="separate"/>
-      </w:r>
-      <w:r>
-        <w:rPr>
-          <w:noProof/>
-        </w:rPr>
-        <w:t>1</w:t>
-      </w:r>
-      <w:r>
-        <w:rPr>
-          <w:noProof/>
-        </w:rPr>
-        <w:fldChar w:fldCharType="end"/>
-      </w:r>
+      <w:fldSimple w:instr=" SEQ Ilustración \* ARABIC ">
+        <w:r>
+          <w:rPr>
+            <w:noProof/>
+          </w:rPr>
+          <w:t>1</w:t>
+        </w:r>
+      </w:fldSimple>
       <w:r>
         <w:t xml:space="preserve"> Diagrama de Gantt con la duración estimada de cada una de las fases del proyecto.</w:t>
       </w:r>
@@ -3475,7 +3460,93 @@
         <w:rPr>
           <w:rFonts w:ascii="Arial" w:hAnsi="Arial" w:cs="Arial"/>
         </w:rPr>
-        <w:t>Se ha supuesto que un cliente se ha puesto en contacto con el programador para desarrollar una aplicación web. El cliente ha hecho una descripción de que es lo que desea. La aplicación tiene que tener un diseño agradable y sencillo para que resulte atractiva al usuario final y manteniendo la armonía sin importar desde que tipo de dispositivo se conecte.  Esta aplicación se dividiría en varias páginas asociadas a las distintas secciones. Lo primero seria permitir a cualquier persona registrarse en el sistema</w:t>
+        <w:t>Se ha supuesto que un cliente se ha puesto en contacto con el programador para desarrollar una aplicación web. El cliente ha hecho una descripción de que es lo que desea. La aplicación tiene que tener un diseño agradable y</w:t>
+      </w:r>
+      <w:r>
+        <w:rPr>
+          <w:rFonts w:ascii="Arial" w:hAnsi="Arial" w:cs="Arial"/>
+        </w:rPr>
+        <w:t xml:space="preserve"> su navegación debe resultar sencilla</w:t>
+      </w:r>
+      <w:r>
+        <w:rPr>
+          <w:rFonts w:ascii="Arial" w:hAnsi="Arial" w:cs="Arial"/>
+        </w:rPr>
+        <w:t xml:space="preserve"> para que resulte atractiv</w:t>
+      </w:r>
+      <w:r>
+        <w:rPr>
+          <w:rFonts w:ascii="Arial" w:hAnsi="Arial" w:cs="Arial"/>
+        </w:rPr>
+        <w:t>a</w:t>
+      </w:r>
+      <w:r>
+        <w:rPr>
+          <w:rFonts w:ascii="Arial" w:hAnsi="Arial" w:cs="Arial"/>
+        </w:rPr>
+        <w:t xml:space="preserve"> al usuario final</w:t>
+      </w:r>
+      <w:r>
+        <w:rPr>
+          <w:rFonts w:ascii="Arial" w:hAnsi="Arial" w:cs="Arial"/>
+        </w:rPr>
+        <w:t>,</w:t>
+      </w:r>
+      <w:r>
+        <w:rPr>
+          <w:rFonts w:ascii="Arial" w:hAnsi="Arial" w:cs="Arial"/>
+        </w:rPr>
+        <w:t xml:space="preserve"> manteniendo la armonía sin importar desde que tipo de dispositivo se conecte. </w:t>
+      </w:r>
+      <w:r>
+        <w:rPr>
+          <w:rFonts w:ascii="Arial" w:hAnsi="Arial" w:cs="Arial"/>
+        </w:rPr>
+        <w:t>Aunque se espera que la mayoría de consultas se realicen desde dispositivos móviles sobretodo para realizar consultas: Fechas, lugares etc.</w:t>
+      </w:r>
+      <w:r>
+        <w:rPr>
+          <w:rFonts w:ascii="Arial" w:hAnsi="Arial" w:cs="Arial"/>
+        </w:rPr>
+        <w:t xml:space="preserve"> </w:t>
+      </w:r>
+    </w:p>
+    <w:p>
+      <w:pPr>
+        <w:jc w:val="both"/>
+        <w:rPr>
+          <w:rFonts w:ascii="Arial" w:hAnsi="Arial" w:cs="Arial"/>
+        </w:rPr>
+      </w:pPr>
+      <w:r>
+        <w:rPr>
+          <w:rFonts w:ascii="Arial" w:hAnsi="Arial" w:cs="Arial"/>
+        </w:rPr>
+        <w:t>Esta aplicación se dividiría en varias páginas asociadas a las distintas secciones</w:t>
+      </w:r>
+      <w:r>
+        <w:rPr>
+          <w:rFonts w:ascii="Arial" w:hAnsi="Arial" w:cs="Arial"/>
+        </w:rPr>
+        <w:t>, una para el acceso de usuarios, para que estos se informen de las actividades de la conferencia, descarga de documentos etc</w:t>
+      </w:r>
+      <w:r>
+        <w:rPr>
+          <w:rFonts w:ascii="Arial" w:hAnsi="Arial" w:cs="Arial"/>
+        </w:rPr>
+        <w:t>. Lo primero ser</w:t>
+      </w:r>
+      <w:r>
+        <w:rPr>
+          <w:rFonts w:ascii="Arial" w:hAnsi="Arial" w:cs="Arial"/>
+        </w:rPr>
+        <w:t>í</w:t>
+      </w:r>
+      <w:r>
+        <w:rPr>
+          <w:rFonts w:ascii="Arial" w:hAnsi="Arial" w:cs="Arial"/>
+        </w:rPr>
+        <w:t>a permitir a cualquier persona registrarse en el sistema</w:t>
       </w:r>
       <w:r>
         <w:rPr>
@@ -3500,7 +3571,98 @@
         <w:rPr>
           <w:rFonts w:ascii="Arial" w:hAnsi="Arial" w:cs="Arial"/>
         </w:rPr>
-        <w:t xml:space="preserve"> guardándose en una tabla de la base de datos la información oportuna: Datos personales, universidad u organización a la que pertenece etc. Con dicha información un usuario podría iniciar sesión en el sistema. También se ha requerido que la página sea capaz de mostrar las distintas comunicaciones disponibles e imprimirlas en </w:t>
+        <w:t xml:space="preserve"> guardándose en una tabla de la base de datos la información oportuna: Datos personales, universidad u organización a la que pertenece etc. Con dicha información un usuario podría iniciar sesión en el sistema. </w:t>
+      </w:r>
+      <w:r>
+        <w:rPr>
+          <w:rFonts w:ascii="Arial" w:hAnsi="Arial" w:cs="Arial"/>
+        </w:rPr>
+        <w:t xml:space="preserve">También existiría otro rol de usuario que no </w:t>
+      </w:r>
+      <w:r>
+        <w:rPr>
+          <w:rFonts w:ascii="Arial" w:hAnsi="Arial" w:cs="Arial"/>
+        </w:rPr>
+        <w:t xml:space="preserve">sería </w:t>
+      </w:r>
+      <w:r>
+        <w:rPr>
+          <w:rFonts w:ascii="Arial" w:hAnsi="Arial" w:cs="Arial"/>
+        </w:rPr>
+        <w:t xml:space="preserve">de participante sino de </w:t>
+      </w:r>
+      <w:r>
+        <w:rPr>
+          <w:rFonts w:ascii="Arial" w:hAnsi="Arial" w:cs="Arial"/>
+          <w:b/>
+          <w:bCs/>
+        </w:rPr>
+        <w:t>organizador</w:t>
+      </w:r>
+      <w:r>
+        <w:rPr>
+          <w:rFonts w:ascii="Arial" w:hAnsi="Arial" w:cs="Arial"/>
+        </w:rPr>
+        <w:t xml:space="preserve">, estos usuarios pueden revisar comunicaciones enviadas a la </w:t>
+      </w:r>
+      <w:r>
+        <w:rPr>
+          <w:rFonts w:ascii="Arial" w:hAnsi="Arial" w:cs="Arial"/>
+        </w:rPr>
+        <w:lastRenderedPageBreak/>
+        <w:t>conferencia y decidir si se pueden publicar o no, estos organizadores no pueden ser creados de la manera normal, sino que tienen que ser creados por el administrador del sitio (accediendo directamente a la base de datos, se creará alguno para hacer pruebas).</w:t>
+      </w:r>
+      <w:r>
+        <w:rPr>
+          <w:rFonts w:ascii="Arial" w:hAnsi="Arial" w:cs="Arial"/>
+        </w:rPr>
+        <w:t xml:space="preserve"> El cliente ha especificado además que u</w:t>
+      </w:r>
+      <w:bookmarkStart w:id="9" w:name="_GoBack"/>
+      <w:bookmarkEnd w:id="9"/>
+      <w:r>
+        <w:rPr>
+          <w:rFonts w:ascii="Arial" w:hAnsi="Arial" w:cs="Arial"/>
+        </w:rPr>
+        <w:t xml:space="preserve">n usuario no puede ser participante y organizador de manera simultánea. </w:t>
+      </w:r>
+    </w:p>
+    <w:p>
+      <w:pPr>
+        <w:jc w:val="both"/>
+        <w:rPr>
+          <w:rFonts w:ascii="Arial" w:hAnsi="Arial" w:cs="Arial"/>
+        </w:rPr>
+      </w:pPr>
+      <w:r>
+        <w:rPr>
+          <w:rFonts w:ascii="Arial" w:hAnsi="Arial" w:cs="Arial"/>
+        </w:rPr>
+        <w:t xml:space="preserve">También se ha requerido que la página sea capaz de mostrar las distintas comunicaciones </w:t>
+      </w:r>
+      <w:r>
+        <w:rPr>
+          <w:rFonts w:ascii="Arial" w:hAnsi="Arial" w:cs="Arial"/>
+        </w:rPr>
+        <w:t>disponibles,</w:t>
+      </w:r>
+      <w:r>
+        <w:rPr>
+          <w:rFonts w:ascii="Arial" w:hAnsi="Arial" w:cs="Arial"/>
+        </w:rPr>
+        <w:t xml:space="preserve"> </w:t>
+      </w:r>
+      <w:r>
+        <w:rPr>
+          <w:rFonts w:ascii="Arial" w:hAnsi="Arial" w:cs="Arial"/>
+        </w:rPr>
+        <w:t>así como</w:t>
+      </w:r>
+      <w:r>
+        <w:rPr>
+          <w:rFonts w:ascii="Arial" w:hAnsi="Arial" w:cs="Arial"/>
+        </w:rPr>
+        <w:t xml:space="preserve"> imprimirlas en </w:t>
       </w:r>
       <w:proofErr w:type="spellStart"/>
       <w:r>
@@ -3514,42 +3676,111 @@
         <w:rPr>
           <w:rFonts w:ascii="Arial" w:hAnsi="Arial" w:cs="Arial"/>
         </w:rPr>
-        <w:t xml:space="preserve"> si así lo desea el usuario. </w:t>
-      </w:r>
-      <w:r>
-        <w:rPr>
-          <w:rFonts w:ascii="Arial" w:hAnsi="Arial" w:cs="Arial"/>
-        </w:rPr>
-        <w:t>Además,</w:t>
-      </w:r>
-      <w:r>
-        <w:rPr>
-          <w:rFonts w:ascii="Arial" w:hAnsi="Arial" w:cs="Arial"/>
-        </w:rPr>
-        <w:t xml:space="preserve"> cada usuario podrá subir su propia comunicación y ponerla a disposición del resto de asistentes.</w:t>
-      </w:r>
-      <w:r>
-        <w:rPr>
-          <w:rFonts w:ascii="Arial" w:hAnsi="Arial" w:cs="Arial"/>
-        </w:rPr>
-        <w:t xml:space="preserve"> Habría un segundo tipo de usuarios que no podrían registrarse de manera normal que serían los </w:t>
+        <w:t xml:space="preserve"> si así lo desea </w:t>
+      </w:r>
+      <w:r>
+        <w:rPr>
+          <w:rFonts w:ascii="Arial" w:hAnsi="Arial" w:cs="Arial"/>
+        </w:rPr>
+        <w:t>cualquier</w:t>
+      </w:r>
+      <w:r>
+        <w:rPr>
+          <w:rFonts w:ascii="Arial" w:hAnsi="Arial" w:cs="Arial"/>
+        </w:rPr>
+        <w:t xml:space="preserve"> usuario</w:t>
+      </w:r>
+      <w:r>
+        <w:rPr>
+          <w:rFonts w:ascii="Arial" w:hAnsi="Arial" w:cs="Arial"/>
+        </w:rPr>
+        <w:t xml:space="preserve"> registrado</w:t>
+      </w:r>
+      <w:r>
+        <w:rPr>
+          <w:rFonts w:ascii="Arial" w:hAnsi="Arial" w:cs="Arial"/>
+        </w:rPr>
+        <w:t>.</w:t>
+      </w:r>
+      <w:r>
+        <w:rPr>
+          <w:rFonts w:ascii="Arial" w:hAnsi="Arial" w:cs="Arial"/>
+        </w:rPr>
+        <w:t xml:space="preserve"> </w:t>
+      </w:r>
+      <w:r>
+        <w:rPr>
+          <w:rFonts w:ascii="Arial" w:hAnsi="Arial" w:cs="Arial"/>
+        </w:rPr>
+        <w:t>Estas comunicaciones serán clasificadas según unas temáticas predefinidas para facilitar su organización</w:t>
+      </w:r>
+      <w:r>
+        <w:rPr>
+          <w:rFonts w:ascii="Arial" w:hAnsi="Arial" w:cs="Arial"/>
+        </w:rPr>
+        <w:t xml:space="preserve"> y se les asociará un estado de revisión (aceptada, rechazada, pendiente)</w:t>
+      </w:r>
+      <w:r>
+        <w:rPr>
+          <w:rFonts w:ascii="Arial" w:hAnsi="Arial" w:cs="Arial"/>
+        </w:rPr>
+        <w:t>.</w:t>
+      </w:r>
+    </w:p>
+    <w:p>
+      <w:pPr>
+        <w:jc w:val="both"/>
+        <w:rPr>
+          <w:rFonts w:ascii="Arial" w:hAnsi="Arial" w:cs="Arial"/>
+        </w:rPr>
+      </w:pPr>
+      <w:r>
+        <w:rPr>
+          <w:rFonts w:ascii="Arial" w:hAnsi="Arial" w:cs="Arial"/>
+        </w:rPr>
+        <w:t>Para que una comunicación sea accesible:</w:t>
+      </w:r>
+    </w:p>
+    <w:p>
+      <w:pPr>
+        <w:pStyle w:val="Prrafodelista"/>
+        <w:numPr>
+          <w:ilvl w:val="0"/>
+          <w:numId w:val="6"/>
+        </w:numPr>
+        <w:jc w:val="both"/>
+        <w:rPr>
+          <w:rFonts w:ascii="Arial" w:hAnsi="Arial" w:cs="Arial"/>
+        </w:rPr>
+      </w:pPr>
+      <w:r>
+        <w:rPr>
+          <w:rFonts w:ascii="Arial" w:hAnsi="Arial" w:cs="Arial"/>
+        </w:rPr>
+        <w:t xml:space="preserve">El usuario </w:t>
       </w:r>
       <w:r>
         <w:rPr>
           <w:rFonts w:ascii="Arial" w:hAnsi="Arial" w:cs="Arial"/>
           <w:b/>
-        </w:rPr>
-        <w:t>organizadores</w:t>
-      </w:r>
-      <w:r>
-        <w:rPr>
-          <w:rFonts w:ascii="Arial" w:hAnsi="Arial" w:cs="Arial"/>
-        </w:rPr>
-        <w:t xml:space="preserve"> y que tendrían la capacidad de revisar las comunicaciones y decidir si pueden publicarse en el congreso.</w:t>
-      </w:r>
-    </w:p>
-    <w:p>
-      <w:pPr>
+          <w:bCs/>
+        </w:rPr>
+        <w:t>participante</w:t>
+      </w:r>
+      <w:r>
+        <w:rPr>
+          <w:rFonts w:ascii="Arial" w:hAnsi="Arial" w:cs="Arial"/>
+        </w:rPr>
+        <w:t xml:space="preserve"> sube el texto de la comunicación al sistema.</w:t>
+      </w:r>
+    </w:p>
+    <w:p>
+      <w:pPr>
+        <w:pStyle w:val="Prrafodelista"/>
+        <w:numPr>
+          <w:ilvl w:val="0"/>
+          <w:numId w:val="6"/>
+        </w:numPr>
         <w:jc w:val="both"/>
         <w:rPr>
           <w:rFonts w:ascii="Arial" w:hAnsi="Arial" w:cs="Arial"/>
@@ -3559,8 +3790,59 @@
         <w:rPr>
           <w:rFonts w:ascii="Arial" w:hAnsi="Arial" w:cs="Arial"/>
         </w:rPr>
-        <w:lastRenderedPageBreak/>
-        <w:t>Algunas nociones de seguridad son requeridas:</w:t>
+        <w:t xml:space="preserve">Un usuario </w:t>
+      </w:r>
+      <w:r>
+        <w:rPr>
+          <w:rFonts w:ascii="Arial" w:hAnsi="Arial" w:cs="Arial"/>
+          <w:b/>
+          <w:bCs/>
+        </w:rPr>
+        <w:t>organizador</w:t>
+      </w:r>
+      <w:r>
+        <w:rPr>
+          <w:rFonts w:ascii="Arial" w:hAnsi="Arial" w:cs="Arial"/>
+        </w:rPr>
+        <w:t xml:space="preserve"> acepta dicha comunicación.</w:t>
+      </w:r>
+    </w:p>
+    <w:p>
+      <w:pPr>
+        <w:jc w:val="both"/>
+        <w:rPr>
+          <w:rFonts w:ascii="Arial" w:hAnsi="Arial" w:cs="Arial"/>
+        </w:rPr>
+      </w:pPr>
+      <w:r>
+        <w:rPr>
+          <w:rFonts w:ascii="Arial" w:hAnsi="Arial" w:cs="Arial"/>
+        </w:rPr>
+        <w:t xml:space="preserve">Algunas nociones de seguridad </w:t>
+      </w:r>
+      <w:r>
+        <w:rPr>
+          <w:rFonts w:ascii="Arial" w:hAnsi="Arial" w:cs="Arial"/>
+        </w:rPr>
+        <w:t xml:space="preserve">que </w:t>
+      </w:r>
+      <w:r>
+        <w:rPr>
+          <w:rFonts w:ascii="Arial" w:hAnsi="Arial" w:cs="Arial"/>
+        </w:rPr>
+        <w:t>son requeridas</w:t>
+      </w:r>
+      <w:r>
+        <w:rPr>
+          <w:rFonts w:ascii="Arial" w:hAnsi="Arial" w:cs="Arial"/>
+        </w:rPr>
+        <w:t xml:space="preserve"> por el cliente</w:t>
+      </w:r>
+      <w:r>
+        <w:rPr>
+          <w:rFonts w:ascii="Arial" w:hAnsi="Arial" w:cs="Arial"/>
+        </w:rPr>
+        <w:t>:</w:t>
       </w:r>
     </w:p>
     <w:p>
@@ -3613,11 +3895,11 @@
       <w:pPr>
         <w:pStyle w:val="Ttulo2"/>
       </w:pPr>
-      <w:bookmarkStart w:id="9" w:name="_Toc7690601"/>
+      <w:bookmarkStart w:id="10" w:name="_Toc7690601"/>
       <w:r>
         <w:t>Análisis</w:t>
       </w:r>
-      <w:bookmarkEnd w:id="9"/>
+      <w:bookmarkEnd w:id="10"/>
     </w:p>
     <w:p>
       <w:pPr>
@@ -3638,7 +3920,31 @@
         <w:rPr>
           <w:rFonts w:ascii="Arial" w:hAnsi="Arial" w:cs="Arial"/>
         </w:rPr>
-        <w:t xml:space="preserve">Tras el análisis de los requisitos de almacenamiento de datos se llegó a el esquema de entidad relación que me muestra en ilustración 2. </w:t>
+        <w:t xml:space="preserve">Tras el análisis de los requisitos de almacenamiento de datos se llegó a el esquema de entidad relación que </w:t>
+      </w:r>
+      <w:r>
+        <w:rPr>
+          <w:rFonts w:ascii="Arial" w:hAnsi="Arial" w:cs="Arial"/>
+        </w:rPr>
+        <w:t>se</w:t>
+      </w:r>
+      <w:r>
+        <w:rPr>
+          <w:rFonts w:ascii="Arial" w:hAnsi="Arial" w:cs="Arial"/>
+        </w:rPr>
+        <w:t xml:space="preserve"> muestra en</w:t>
+      </w:r>
+      <w:r>
+        <w:rPr>
+          <w:rFonts w:ascii="Arial" w:hAnsi="Arial" w:cs="Arial"/>
+        </w:rPr>
+        <w:t xml:space="preserve"> la</w:t>
+      </w:r>
+      <w:r>
+        <w:rPr>
+          <w:rFonts w:ascii="Arial" w:hAnsi="Arial" w:cs="Arial"/>
+        </w:rPr>
+        <w:t xml:space="preserve"> ilustración 2. </w:t>
       </w:r>
     </w:p>
     <w:p>
@@ -3713,14 +4019,27 @@
       <w:r>
         <w:t xml:space="preserve">Ilustración </w:t>
       </w:r>
-      <w:fldSimple w:instr=" SEQ Ilustración \* ARABIC ">
-        <w:r>
-          <w:rPr>
-            <w:noProof/>
-          </w:rPr>
-          <w:t>2</w:t>
-        </w:r>
-      </w:fldSimple>
+      <w:r>
+        <w:fldChar w:fldCharType="begin"/>
+      </w:r>
+      <w:r>
+        <w:instrText xml:space="preserve"> SEQ Ilustración \* ARABIC </w:instrText>
+      </w:r>
+      <w:r>
+        <w:fldChar w:fldCharType="separate"/>
+      </w:r>
+      <w:r>
+        <w:rPr>
+          <w:noProof/>
+        </w:rPr>
+        <w:t>2</w:t>
+      </w:r>
+      <w:r>
+        <w:rPr>
+          <w:noProof/>
+        </w:rPr>
+        <w:fldChar w:fldCharType="end"/>
+      </w:r>
       <w:r>
         <w:t xml:space="preserve"> Diagrama de entidad-relación.</w:t>
       </w:r>
@@ -3754,8 +4073,6 @@
         </w:rPr>
         <w:t>Diagramas de casos de uso.</w:t>
       </w:r>
-      <w:bookmarkStart w:id="10" w:name="_GoBack"/>
-      <w:bookmarkEnd w:id="10"/>
     </w:p>
     <w:p>
       <w:pPr>
@@ -3861,7 +4178,6 @@
       </w:pPr>
       <w:bookmarkStart w:id="16" w:name="_Toc7690607"/>
       <w:r>
-        <w:lastRenderedPageBreak/>
         <w:t>Conclusiones del trabajo</w:t>
       </w:r>
       <w:bookmarkEnd w:id="16"/>
@@ -4027,7 +4343,7 @@
 </file>
 
 <file path=word/endnotes.xml><?xml version="1.0" encoding="utf-8"?>
-<w:endnotes xmlns:wpc="http://schemas.microsoft.com/office/word/2010/wordprocessingCanvas" xmlns:cx="http://schemas.microsoft.com/office/drawing/2014/chartex" xmlns:mc="http://schemas.openxmlformats.org/markup-compatibility/2006" xmlns:o="urn:schemas-microsoft-com:office:office" xmlns:r="http://schemas.openxmlformats.org/officeDocument/2006/relationships" xmlns:m="http://schemas.openxmlformats.org/officeDocument/2006/math" xmlns:v="urn:schemas-microsoft-com:vml" xmlns:wp14="http://schemas.microsoft.com/office/word/2010/wordprocessingDrawing" xmlns:wp="http://schemas.openxmlformats.org/drawingml/2006/wordprocessingDrawing" xmlns:w10="urn:schemas-microsoft-com:office:word" xmlns:w="http://schemas.openxmlformats.org/wordprocessingml/2006/main" xmlns:w14="http://schemas.microsoft.com/office/word/2010/wordml" xmlns:w15="http://schemas.microsoft.com/office/word/2012/wordml" xmlns:w16se="http://schemas.microsoft.com/office/word/2015/wordml/symex" xmlns:wpg="http://schemas.microsoft.com/office/word/2010/wordprocessingGroup" xmlns:wpi="http://schemas.microsoft.com/office/word/2010/wordprocessingInk" xmlns:wne="http://schemas.microsoft.com/office/word/2006/wordml" xmlns:wps="http://schemas.microsoft.com/office/word/2010/wordprocessingShape" mc:Ignorable="w14 w15 w16se wp14">
+<w:endnotes xmlns:wpc="http://schemas.microsoft.com/office/word/2010/wordprocessingCanvas" xmlns:cx="http://schemas.microsoft.com/office/drawing/2014/chartex" xmlns:cx1="http://schemas.microsoft.com/office/drawing/2015/9/8/chartex" xmlns:cx2="http://schemas.microsoft.com/office/drawing/2015/10/21/chartex" xmlns:cx3="http://schemas.microsoft.com/office/drawing/2016/5/9/chartex" xmlns:cx4="http://schemas.microsoft.com/office/drawing/2016/5/10/chartex" xmlns:cx5="http://schemas.microsoft.com/office/drawing/2016/5/11/chartex" xmlns:cx6="http://schemas.microsoft.com/office/drawing/2016/5/12/chartex" xmlns:cx7="http://schemas.microsoft.com/office/drawing/2016/5/13/chartex" xmlns:cx8="http://schemas.microsoft.com/office/drawing/2016/5/14/chartex" xmlns:mc="http://schemas.openxmlformats.org/markup-compatibility/2006" xmlns:aink="http://schemas.microsoft.com/office/drawing/2016/ink" xmlns:am3d="http://schemas.microsoft.com/office/drawing/2017/model3d" xmlns:o="urn:schemas-microsoft-com:office:office" xmlns:r="http://schemas.openxmlformats.org/officeDocument/2006/relationships" xmlns:m="http://schemas.openxmlformats.org/officeDocument/2006/math" xmlns:v="urn:schemas-microsoft-com:vml" xmlns:wp14="http://schemas.microsoft.com/office/word/2010/wordprocessingDrawing" xmlns:wp="http://schemas.openxmlformats.org/drawingml/2006/wordprocessingDrawing" xmlns:w10="urn:schemas-microsoft-com:office:word" xmlns:w="http://schemas.openxmlformats.org/wordprocessingml/2006/main" xmlns:w14="http://schemas.microsoft.com/office/word/2010/wordml" xmlns:w15="http://schemas.microsoft.com/office/word/2012/wordml" xmlns:w16cid="http://schemas.microsoft.com/office/word/2016/wordml/cid" xmlns:w16se="http://schemas.microsoft.com/office/word/2015/wordml/symex" xmlns:wpg="http://schemas.microsoft.com/office/word/2010/wordprocessingGroup" xmlns:wpi="http://schemas.microsoft.com/office/word/2010/wordprocessingInk" xmlns:wne="http://schemas.microsoft.com/office/word/2006/wordml" xmlns:wps="http://schemas.microsoft.com/office/word/2010/wordprocessingShape" mc:Ignorable="w14 w15 w16se w16cid wp14">
   <w:endnote w:type="separator" w:id="-1">
     <w:p>
       <w:pPr>
@@ -4052,7 +4368,7 @@
 </file>
 
 <file path=word/footer1.xml><?xml version="1.0" encoding="utf-8"?>
-<w:ftr xmlns:wpc="http://schemas.microsoft.com/office/word/2010/wordprocessingCanvas" xmlns:cx="http://schemas.microsoft.com/office/drawing/2014/chartex" xmlns:mc="http://schemas.openxmlformats.org/markup-compatibility/2006" xmlns:o="urn:schemas-microsoft-com:office:office" xmlns:r="http://schemas.openxmlformats.org/officeDocument/2006/relationships" xmlns:m="http://schemas.openxmlformats.org/officeDocument/2006/math" xmlns:v="urn:schemas-microsoft-com:vml" xmlns:wp14="http://schemas.microsoft.com/office/word/2010/wordprocessingDrawing" xmlns:wp="http://schemas.openxmlformats.org/drawingml/2006/wordprocessingDrawing" xmlns:w10="urn:schemas-microsoft-com:office:word" xmlns:w="http://schemas.openxmlformats.org/wordprocessingml/2006/main" xmlns:w14="http://schemas.microsoft.com/office/word/2010/wordml" xmlns:w15="http://schemas.microsoft.com/office/word/2012/wordml" xmlns:w16se="http://schemas.microsoft.com/office/word/2015/wordml/symex" xmlns:wpg="http://schemas.microsoft.com/office/word/2010/wordprocessingGroup" xmlns:wpi="http://schemas.microsoft.com/office/word/2010/wordprocessingInk" xmlns:wne="http://schemas.microsoft.com/office/word/2006/wordml" xmlns:wps="http://schemas.microsoft.com/office/word/2010/wordprocessingShape" mc:Ignorable="w14 w15 w16se wp14">
+<w:ftr xmlns:wpc="http://schemas.microsoft.com/office/word/2010/wordprocessingCanvas" xmlns:cx="http://schemas.microsoft.com/office/drawing/2014/chartex" xmlns:cx1="http://schemas.microsoft.com/office/drawing/2015/9/8/chartex" xmlns:cx2="http://schemas.microsoft.com/office/drawing/2015/10/21/chartex" xmlns:cx3="http://schemas.microsoft.com/office/drawing/2016/5/9/chartex" xmlns:cx4="http://schemas.microsoft.com/office/drawing/2016/5/10/chartex" xmlns:cx5="http://schemas.microsoft.com/office/drawing/2016/5/11/chartex" xmlns:cx6="http://schemas.microsoft.com/office/drawing/2016/5/12/chartex" xmlns:cx7="http://schemas.microsoft.com/office/drawing/2016/5/13/chartex" xmlns:cx8="http://schemas.microsoft.com/office/drawing/2016/5/14/chartex" xmlns:mc="http://schemas.openxmlformats.org/markup-compatibility/2006" xmlns:aink="http://schemas.microsoft.com/office/drawing/2016/ink" xmlns:am3d="http://schemas.microsoft.com/office/drawing/2017/model3d" xmlns:o="urn:schemas-microsoft-com:office:office" xmlns:r="http://schemas.openxmlformats.org/officeDocument/2006/relationships" xmlns:m="http://schemas.openxmlformats.org/officeDocument/2006/math" xmlns:v="urn:schemas-microsoft-com:vml" xmlns:wp14="http://schemas.microsoft.com/office/word/2010/wordprocessingDrawing" xmlns:wp="http://schemas.openxmlformats.org/drawingml/2006/wordprocessingDrawing" xmlns:w10="urn:schemas-microsoft-com:office:word" xmlns:w="http://schemas.openxmlformats.org/wordprocessingml/2006/main" xmlns:w14="http://schemas.microsoft.com/office/word/2010/wordml" xmlns:w15="http://schemas.microsoft.com/office/word/2012/wordml" xmlns:w16cid="http://schemas.microsoft.com/office/word/2016/wordml/cid" xmlns:w16se="http://schemas.microsoft.com/office/word/2015/wordml/symex" xmlns:wpg="http://schemas.microsoft.com/office/word/2010/wordprocessingGroup" xmlns:wpi="http://schemas.microsoft.com/office/word/2010/wordprocessingInk" xmlns:wne="http://schemas.microsoft.com/office/word/2006/wordml" xmlns:wps="http://schemas.microsoft.com/office/word/2010/wordprocessingShape" mc:Ignorable="w14 w15 w16se w16cid wp14">
   <w:sdt>
     <w:sdtPr>
       <w:id w:val="-693762188"/>
@@ -4098,7 +4414,7 @@
 </file>
 
 <file path=word/footer2.xml><?xml version="1.0" encoding="utf-8"?>
-<w:ftr xmlns:wpc="http://schemas.microsoft.com/office/word/2010/wordprocessingCanvas" xmlns:cx="http://schemas.microsoft.com/office/drawing/2014/chartex" xmlns:mc="http://schemas.openxmlformats.org/markup-compatibility/2006" xmlns:o="urn:schemas-microsoft-com:office:office" xmlns:r="http://schemas.openxmlformats.org/officeDocument/2006/relationships" xmlns:m="http://schemas.openxmlformats.org/officeDocument/2006/math" xmlns:v="urn:schemas-microsoft-com:vml" xmlns:wp14="http://schemas.microsoft.com/office/word/2010/wordprocessingDrawing" xmlns:wp="http://schemas.openxmlformats.org/drawingml/2006/wordprocessingDrawing" xmlns:w10="urn:schemas-microsoft-com:office:word" xmlns:w="http://schemas.openxmlformats.org/wordprocessingml/2006/main" xmlns:w14="http://schemas.microsoft.com/office/word/2010/wordml" xmlns:w15="http://schemas.microsoft.com/office/word/2012/wordml" xmlns:w16se="http://schemas.microsoft.com/office/word/2015/wordml/symex" xmlns:wpg="http://schemas.microsoft.com/office/word/2010/wordprocessingGroup" xmlns:wpi="http://schemas.microsoft.com/office/word/2010/wordprocessingInk" xmlns:wne="http://schemas.microsoft.com/office/word/2006/wordml" xmlns:wps="http://schemas.microsoft.com/office/word/2010/wordprocessingShape" mc:Ignorable="w14 w15 w16se wp14">
+<w:ftr xmlns:wpc="http://schemas.microsoft.com/office/word/2010/wordprocessingCanvas" xmlns:cx="http://schemas.microsoft.com/office/drawing/2014/chartex" xmlns:cx1="http://schemas.microsoft.com/office/drawing/2015/9/8/chartex" xmlns:cx2="http://schemas.microsoft.com/office/drawing/2015/10/21/chartex" xmlns:cx3="http://schemas.microsoft.com/office/drawing/2016/5/9/chartex" xmlns:cx4="http://schemas.microsoft.com/office/drawing/2016/5/10/chartex" xmlns:cx5="http://schemas.microsoft.com/office/drawing/2016/5/11/chartex" xmlns:cx6="http://schemas.microsoft.com/office/drawing/2016/5/12/chartex" xmlns:cx7="http://schemas.microsoft.com/office/drawing/2016/5/13/chartex" xmlns:cx8="http://schemas.microsoft.com/office/drawing/2016/5/14/chartex" xmlns:mc="http://schemas.openxmlformats.org/markup-compatibility/2006" xmlns:aink="http://schemas.microsoft.com/office/drawing/2016/ink" xmlns:am3d="http://schemas.microsoft.com/office/drawing/2017/model3d" xmlns:o="urn:schemas-microsoft-com:office:office" xmlns:r="http://schemas.openxmlformats.org/officeDocument/2006/relationships" xmlns:m="http://schemas.openxmlformats.org/officeDocument/2006/math" xmlns:v="urn:schemas-microsoft-com:vml" xmlns:wp14="http://schemas.microsoft.com/office/word/2010/wordprocessingDrawing" xmlns:wp="http://schemas.openxmlformats.org/drawingml/2006/wordprocessingDrawing" xmlns:w10="urn:schemas-microsoft-com:office:word" xmlns:w="http://schemas.openxmlformats.org/wordprocessingml/2006/main" xmlns:w14="http://schemas.microsoft.com/office/word/2010/wordml" xmlns:w15="http://schemas.microsoft.com/office/word/2012/wordml" xmlns:w16cid="http://schemas.microsoft.com/office/word/2016/wordml/cid" xmlns:w16se="http://schemas.microsoft.com/office/word/2015/wordml/symex" xmlns:wpg="http://schemas.microsoft.com/office/word/2010/wordprocessingGroup" xmlns:wpi="http://schemas.microsoft.com/office/word/2010/wordprocessingInk" xmlns:wne="http://schemas.microsoft.com/office/word/2006/wordml" xmlns:wps="http://schemas.microsoft.com/office/word/2010/wordprocessingShape" mc:Ignorable="w14 w15 w16se w16cid wp14">
   <w:sdt>
     <w:sdtPr>
       <w:id w:val="1354926570"/>
@@ -4139,7 +4455,7 @@
 </file>
 
 <file path=word/footer3.xml><?xml version="1.0" encoding="utf-8"?>
-<w:ftr xmlns:wpc="http://schemas.microsoft.com/office/word/2010/wordprocessingCanvas" xmlns:cx="http://schemas.microsoft.com/office/drawing/2014/chartex" xmlns:mc="http://schemas.openxmlformats.org/markup-compatibility/2006" xmlns:o="urn:schemas-microsoft-com:office:office" xmlns:r="http://schemas.openxmlformats.org/officeDocument/2006/relationships" xmlns:m="http://schemas.openxmlformats.org/officeDocument/2006/math" xmlns:v="urn:schemas-microsoft-com:vml" xmlns:wp14="http://schemas.microsoft.com/office/word/2010/wordprocessingDrawing" xmlns:wp="http://schemas.openxmlformats.org/drawingml/2006/wordprocessingDrawing" xmlns:w10="urn:schemas-microsoft-com:office:word" xmlns:w="http://schemas.openxmlformats.org/wordprocessingml/2006/main" xmlns:w14="http://schemas.microsoft.com/office/word/2010/wordml" xmlns:w15="http://schemas.microsoft.com/office/word/2012/wordml" xmlns:w16se="http://schemas.microsoft.com/office/word/2015/wordml/symex" xmlns:wpg="http://schemas.microsoft.com/office/word/2010/wordprocessingGroup" xmlns:wpi="http://schemas.microsoft.com/office/word/2010/wordprocessingInk" xmlns:wne="http://schemas.microsoft.com/office/word/2006/wordml" xmlns:wps="http://schemas.microsoft.com/office/word/2010/wordprocessingShape" mc:Ignorable="w14 w15 w16se wp14">
+<w:ftr xmlns:wpc="http://schemas.microsoft.com/office/word/2010/wordprocessingCanvas" xmlns:cx="http://schemas.microsoft.com/office/drawing/2014/chartex" xmlns:cx1="http://schemas.microsoft.com/office/drawing/2015/9/8/chartex" xmlns:cx2="http://schemas.microsoft.com/office/drawing/2015/10/21/chartex" xmlns:cx3="http://schemas.microsoft.com/office/drawing/2016/5/9/chartex" xmlns:cx4="http://schemas.microsoft.com/office/drawing/2016/5/10/chartex" xmlns:cx5="http://schemas.microsoft.com/office/drawing/2016/5/11/chartex" xmlns:cx6="http://schemas.microsoft.com/office/drawing/2016/5/12/chartex" xmlns:cx7="http://schemas.microsoft.com/office/drawing/2016/5/13/chartex" xmlns:cx8="http://schemas.microsoft.com/office/drawing/2016/5/14/chartex" xmlns:mc="http://schemas.openxmlformats.org/markup-compatibility/2006" xmlns:aink="http://schemas.microsoft.com/office/drawing/2016/ink" xmlns:am3d="http://schemas.microsoft.com/office/drawing/2017/model3d" xmlns:o="urn:schemas-microsoft-com:office:office" xmlns:r="http://schemas.openxmlformats.org/officeDocument/2006/relationships" xmlns:m="http://schemas.openxmlformats.org/officeDocument/2006/math" xmlns:v="urn:schemas-microsoft-com:vml" xmlns:wp14="http://schemas.microsoft.com/office/word/2010/wordprocessingDrawing" xmlns:wp="http://schemas.openxmlformats.org/drawingml/2006/wordprocessingDrawing" xmlns:w10="urn:schemas-microsoft-com:office:word" xmlns:w="http://schemas.openxmlformats.org/wordprocessingml/2006/main" xmlns:w14="http://schemas.microsoft.com/office/word/2010/wordml" xmlns:w15="http://schemas.microsoft.com/office/word/2012/wordml" xmlns:w16cid="http://schemas.microsoft.com/office/word/2016/wordml/cid" xmlns:w16se="http://schemas.microsoft.com/office/word/2015/wordml/symex" xmlns:wpg="http://schemas.microsoft.com/office/word/2010/wordprocessingGroup" xmlns:wpi="http://schemas.microsoft.com/office/word/2010/wordprocessingInk" xmlns:wne="http://schemas.microsoft.com/office/word/2006/wordml" xmlns:wps="http://schemas.microsoft.com/office/word/2010/wordprocessingShape" mc:Ignorable="w14 w15 w16se w16cid wp14">
   <w:p>
     <w:pPr>
       <w:pStyle w:val="Piedepgina"/>
@@ -4149,7 +4465,7 @@
 </file>
 
 <file path=word/footnotes.xml><?xml version="1.0" encoding="utf-8"?>
-<w:footnotes xmlns:wpc="http://schemas.microsoft.com/office/word/2010/wordprocessingCanvas" xmlns:cx="http://schemas.microsoft.com/office/drawing/2014/chartex" xmlns:mc="http://schemas.openxmlformats.org/markup-compatibility/2006" xmlns:o="urn:schemas-microsoft-com:office:office" xmlns:r="http://schemas.openxmlformats.org/officeDocument/2006/relationships" xmlns:m="http://schemas.openxmlformats.org/officeDocument/2006/math" xmlns:v="urn:schemas-microsoft-com:vml" xmlns:wp14="http://schemas.microsoft.com/office/word/2010/wordprocessingDrawing" xmlns:wp="http://schemas.openxmlformats.org/drawingml/2006/wordprocessingDrawing" xmlns:w10="urn:schemas-microsoft-com:office:word" xmlns:w="http://schemas.openxmlformats.org/wordprocessingml/2006/main" xmlns:w14="http://schemas.microsoft.com/office/word/2010/wordml" xmlns:w15="http://schemas.microsoft.com/office/word/2012/wordml" xmlns:w16se="http://schemas.microsoft.com/office/word/2015/wordml/symex" xmlns:wpg="http://schemas.microsoft.com/office/word/2010/wordprocessingGroup" xmlns:wpi="http://schemas.microsoft.com/office/word/2010/wordprocessingInk" xmlns:wne="http://schemas.microsoft.com/office/word/2006/wordml" xmlns:wps="http://schemas.microsoft.com/office/word/2010/wordprocessingShape" mc:Ignorable="w14 w15 w16se wp14">
+<w:footnotes xmlns:wpc="http://schemas.microsoft.com/office/word/2010/wordprocessingCanvas" xmlns:cx="http://schemas.microsoft.com/office/drawing/2014/chartex" xmlns:cx1="http://schemas.microsoft.com/office/drawing/2015/9/8/chartex" xmlns:cx2="http://schemas.microsoft.com/office/drawing/2015/10/21/chartex" xmlns:cx3="http://schemas.microsoft.com/office/drawing/2016/5/9/chartex" xmlns:cx4="http://schemas.microsoft.com/office/drawing/2016/5/10/chartex" xmlns:cx5="http://schemas.microsoft.com/office/drawing/2016/5/11/chartex" xmlns:cx6="http://schemas.microsoft.com/office/drawing/2016/5/12/chartex" xmlns:cx7="http://schemas.microsoft.com/office/drawing/2016/5/13/chartex" xmlns:cx8="http://schemas.microsoft.com/office/drawing/2016/5/14/chartex" xmlns:mc="http://schemas.openxmlformats.org/markup-compatibility/2006" xmlns:aink="http://schemas.microsoft.com/office/drawing/2016/ink" xmlns:am3d="http://schemas.microsoft.com/office/drawing/2017/model3d" xmlns:o="urn:schemas-microsoft-com:office:office" xmlns:r="http://schemas.openxmlformats.org/officeDocument/2006/relationships" xmlns:m="http://schemas.openxmlformats.org/officeDocument/2006/math" xmlns:v="urn:schemas-microsoft-com:vml" xmlns:wp14="http://schemas.microsoft.com/office/word/2010/wordprocessingDrawing" xmlns:wp="http://schemas.openxmlformats.org/drawingml/2006/wordprocessingDrawing" xmlns:w10="urn:schemas-microsoft-com:office:word" xmlns:w="http://schemas.openxmlformats.org/wordprocessingml/2006/main" xmlns:w14="http://schemas.microsoft.com/office/word/2010/wordml" xmlns:w15="http://schemas.microsoft.com/office/word/2012/wordml" xmlns:w16cid="http://schemas.microsoft.com/office/word/2016/wordml/cid" xmlns:w16se="http://schemas.microsoft.com/office/word/2015/wordml/symex" xmlns:wpg="http://schemas.microsoft.com/office/word/2010/wordprocessingGroup" xmlns:wpi="http://schemas.microsoft.com/office/word/2010/wordprocessingInk" xmlns:wne="http://schemas.microsoft.com/office/word/2006/wordml" xmlns:wps="http://schemas.microsoft.com/office/word/2010/wordprocessingShape" mc:Ignorable="w14 w15 w16se w16cid wp14">
   <w:footnote w:type="separator" w:id="-1">
     <w:p>
       <w:pPr>
@@ -4174,7 +4490,7 @@
 </file>
 
 <file path=word/header1.xml><?xml version="1.0" encoding="utf-8"?>
-<w:hdr xmlns:wpc="http://schemas.microsoft.com/office/word/2010/wordprocessingCanvas" xmlns:cx="http://schemas.microsoft.com/office/drawing/2014/chartex" xmlns:mc="http://schemas.openxmlformats.org/markup-compatibility/2006" xmlns:o="urn:schemas-microsoft-com:office:office" xmlns:r="http://schemas.openxmlformats.org/officeDocument/2006/relationships" xmlns:m="http://schemas.openxmlformats.org/officeDocument/2006/math" xmlns:v="urn:schemas-microsoft-com:vml" xmlns:wp14="http://schemas.microsoft.com/office/word/2010/wordprocessingDrawing" xmlns:wp="http://schemas.openxmlformats.org/drawingml/2006/wordprocessingDrawing" xmlns:w10="urn:schemas-microsoft-com:office:word" xmlns:w="http://schemas.openxmlformats.org/wordprocessingml/2006/main" xmlns:w14="http://schemas.microsoft.com/office/word/2010/wordml" xmlns:w15="http://schemas.microsoft.com/office/word/2012/wordml" xmlns:w16se="http://schemas.microsoft.com/office/word/2015/wordml/symex" xmlns:wpg="http://schemas.microsoft.com/office/word/2010/wordprocessingGroup" xmlns:wpi="http://schemas.microsoft.com/office/word/2010/wordprocessingInk" xmlns:wne="http://schemas.microsoft.com/office/word/2006/wordml" xmlns:wps="http://schemas.microsoft.com/office/word/2010/wordprocessingShape" mc:Ignorable="w14 w15 w16se wp14">
+<w:hdr xmlns:wpc="http://schemas.microsoft.com/office/word/2010/wordprocessingCanvas" xmlns:cx="http://schemas.microsoft.com/office/drawing/2014/chartex" xmlns:cx1="http://schemas.microsoft.com/office/drawing/2015/9/8/chartex" xmlns:cx2="http://schemas.microsoft.com/office/drawing/2015/10/21/chartex" xmlns:cx3="http://schemas.microsoft.com/office/drawing/2016/5/9/chartex" xmlns:cx4="http://schemas.microsoft.com/office/drawing/2016/5/10/chartex" xmlns:cx5="http://schemas.microsoft.com/office/drawing/2016/5/11/chartex" xmlns:cx6="http://schemas.microsoft.com/office/drawing/2016/5/12/chartex" xmlns:cx7="http://schemas.microsoft.com/office/drawing/2016/5/13/chartex" xmlns:cx8="http://schemas.microsoft.com/office/drawing/2016/5/14/chartex" xmlns:mc="http://schemas.openxmlformats.org/markup-compatibility/2006" xmlns:aink="http://schemas.microsoft.com/office/drawing/2016/ink" xmlns:am3d="http://schemas.microsoft.com/office/drawing/2017/model3d" xmlns:o="urn:schemas-microsoft-com:office:office" xmlns:r="http://schemas.openxmlformats.org/officeDocument/2006/relationships" xmlns:m="http://schemas.openxmlformats.org/officeDocument/2006/math" xmlns:v="urn:schemas-microsoft-com:vml" xmlns:wp14="http://schemas.microsoft.com/office/word/2010/wordprocessingDrawing" xmlns:wp="http://schemas.openxmlformats.org/drawingml/2006/wordprocessingDrawing" xmlns:w10="urn:schemas-microsoft-com:office:word" xmlns:w="http://schemas.openxmlformats.org/wordprocessingml/2006/main" xmlns:w14="http://schemas.microsoft.com/office/word/2010/wordml" xmlns:w15="http://schemas.microsoft.com/office/word/2012/wordml" xmlns:w16cid="http://schemas.microsoft.com/office/word/2016/wordml/cid" xmlns:w16se="http://schemas.microsoft.com/office/word/2015/wordml/symex" xmlns:wpg="http://schemas.microsoft.com/office/word/2010/wordprocessingGroup" xmlns:wpi="http://schemas.microsoft.com/office/word/2010/wordprocessingInk" xmlns:wne="http://schemas.microsoft.com/office/word/2006/wordml" xmlns:wps="http://schemas.microsoft.com/office/word/2010/wordprocessingShape" mc:Ignorable="w14 w15 w16se w16cid wp14">
   <w:p>
     <w:pPr>
       <w:pStyle w:val="Encabezado"/>
@@ -4283,7 +4599,7 @@
 </file>
 
 <file path=word/header2.xml><?xml version="1.0" encoding="utf-8"?>
-<w:hdr xmlns:wpc="http://schemas.microsoft.com/office/word/2010/wordprocessingCanvas" xmlns:cx="http://schemas.microsoft.com/office/drawing/2014/chartex" xmlns:mc="http://schemas.openxmlformats.org/markup-compatibility/2006" xmlns:o="urn:schemas-microsoft-com:office:office" xmlns:r="http://schemas.openxmlformats.org/officeDocument/2006/relationships" xmlns:m="http://schemas.openxmlformats.org/officeDocument/2006/math" xmlns:v="urn:schemas-microsoft-com:vml" xmlns:wp14="http://schemas.microsoft.com/office/word/2010/wordprocessingDrawing" xmlns:wp="http://schemas.openxmlformats.org/drawingml/2006/wordprocessingDrawing" xmlns:w10="urn:schemas-microsoft-com:office:word" xmlns:w="http://schemas.openxmlformats.org/wordprocessingml/2006/main" xmlns:w14="http://schemas.microsoft.com/office/word/2010/wordml" xmlns:w15="http://schemas.microsoft.com/office/word/2012/wordml" xmlns:w16se="http://schemas.microsoft.com/office/word/2015/wordml/symex" xmlns:wpg="http://schemas.microsoft.com/office/word/2010/wordprocessingGroup" xmlns:wpi="http://schemas.microsoft.com/office/word/2010/wordprocessingInk" xmlns:wne="http://schemas.microsoft.com/office/word/2006/wordml" xmlns:wps="http://schemas.microsoft.com/office/word/2010/wordprocessingShape" mc:Ignorable="w14 w15 w16se wp14">
+<w:hdr xmlns:wpc="http://schemas.microsoft.com/office/word/2010/wordprocessingCanvas" xmlns:cx="http://schemas.microsoft.com/office/drawing/2014/chartex" xmlns:cx1="http://schemas.microsoft.com/office/drawing/2015/9/8/chartex" xmlns:cx2="http://schemas.microsoft.com/office/drawing/2015/10/21/chartex" xmlns:cx3="http://schemas.microsoft.com/office/drawing/2016/5/9/chartex" xmlns:cx4="http://schemas.microsoft.com/office/drawing/2016/5/10/chartex" xmlns:cx5="http://schemas.microsoft.com/office/drawing/2016/5/11/chartex" xmlns:cx6="http://schemas.microsoft.com/office/drawing/2016/5/12/chartex" xmlns:cx7="http://schemas.microsoft.com/office/drawing/2016/5/13/chartex" xmlns:cx8="http://schemas.microsoft.com/office/drawing/2016/5/14/chartex" xmlns:mc="http://schemas.openxmlformats.org/markup-compatibility/2006" xmlns:aink="http://schemas.microsoft.com/office/drawing/2016/ink" xmlns:am3d="http://schemas.microsoft.com/office/drawing/2017/model3d" xmlns:o="urn:schemas-microsoft-com:office:office" xmlns:r="http://schemas.openxmlformats.org/officeDocument/2006/relationships" xmlns:m="http://schemas.openxmlformats.org/officeDocument/2006/math" xmlns:v="urn:schemas-microsoft-com:vml" xmlns:wp14="http://schemas.microsoft.com/office/word/2010/wordprocessingDrawing" xmlns:wp="http://schemas.openxmlformats.org/drawingml/2006/wordprocessingDrawing" xmlns:w10="urn:schemas-microsoft-com:office:word" xmlns:w="http://schemas.openxmlformats.org/wordprocessingml/2006/main" xmlns:w14="http://schemas.microsoft.com/office/word/2010/wordml" xmlns:w15="http://schemas.microsoft.com/office/word/2012/wordml" xmlns:w16cid="http://schemas.microsoft.com/office/word/2016/wordml/cid" xmlns:w16se="http://schemas.microsoft.com/office/word/2015/wordml/symex" xmlns:wpg="http://schemas.microsoft.com/office/word/2010/wordprocessingGroup" xmlns:wpi="http://schemas.microsoft.com/office/word/2010/wordprocessingInk" xmlns:wne="http://schemas.microsoft.com/office/word/2006/wordml" xmlns:wps="http://schemas.microsoft.com/office/word/2010/wordprocessingShape" mc:Ignorable="w14 w15 w16se w16cid wp14">
   <w:p>
     <w:pPr>
       <w:pStyle w:val="Encabezado"/>
@@ -4460,7 +4776,7 @@
             </wp:anchor>
           </w:drawing>
         </mc:Choice>
-        <mc:Fallback xmlns:w16cid="http://schemas.microsoft.com/office/word/2016/wordml/cid" xmlns:am3d="http://schemas.microsoft.com/office/drawing/2017/model3d" xmlns:aink="http://schemas.microsoft.com/office/drawing/2016/ink" xmlns:cx8="http://schemas.microsoft.com/office/drawing/2016/5/14/chartex" xmlns:cx7="http://schemas.microsoft.com/office/drawing/2016/5/13/chartex" xmlns:cx6="http://schemas.microsoft.com/office/drawing/2016/5/12/chartex" xmlns:cx5="http://schemas.microsoft.com/office/drawing/2016/5/11/chartex" xmlns:cx4="http://schemas.microsoft.com/office/drawing/2016/5/10/chartex" xmlns:cx3="http://schemas.microsoft.com/office/drawing/2016/5/9/chartex" xmlns:cx2="http://schemas.microsoft.com/office/drawing/2015/10/21/chartex" xmlns:cx1="http://schemas.microsoft.com/office/drawing/2015/9/8/chartex">
+        <mc:Fallback>
           <w:pict>
             <v:rect w14:anchorId="54945969" id="Rectángulo 15" o:spid="_x0000_s1026" style="position:absolute;margin-left:394.15pt;margin-top:18.4pt;width:445.35pt;height:3.6pt;flip:y;z-index:251670528;visibility:visible;mso-wrap-style:square;mso-width-percent:0;mso-height-percent:0;mso-wrap-distance-left:9pt;mso-wrap-distance-top:0;mso-wrap-distance-right:9pt;mso-wrap-distance-bottom:0;mso-position-horizontal:right;mso-position-horizontal-relative:margin;mso-position-vertical:absolute;mso-position-vertical-relative:text;mso-width-percent:0;mso-height-percent:0;mso-width-relative:margin;mso-height-relative:margin;v-text-anchor:middle" o:gfxdata="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" fillcolor="#ffc000" stroked="f" strokeweight="1pt">
               <w10:wrap anchorx="margin"/>
@@ -4503,7 +4819,7 @@
 </file>
 
 <file path=word/header3.xml><?xml version="1.0" encoding="utf-8"?>
-<w:hdr xmlns:wpc="http://schemas.microsoft.com/office/word/2010/wordprocessingCanvas" xmlns:cx="http://schemas.microsoft.com/office/drawing/2014/chartex" xmlns:mc="http://schemas.openxmlformats.org/markup-compatibility/2006" xmlns:o="urn:schemas-microsoft-com:office:office" xmlns:r="http://schemas.openxmlformats.org/officeDocument/2006/relationships" xmlns:m="http://schemas.openxmlformats.org/officeDocument/2006/math" xmlns:v="urn:schemas-microsoft-com:vml" xmlns:wp14="http://schemas.microsoft.com/office/word/2010/wordprocessingDrawing" xmlns:wp="http://schemas.openxmlformats.org/drawingml/2006/wordprocessingDrawing" xmlns:w10="urn:schemas-microsoft-com:office:word" xmlns:w="http://schemas.openxmlformats.org/wordprocessingml/2006/main" xmlns:w14="http://schemas.microsoft.com/office/word/2010/wordml" xmlns:w15="http://schemas.microsoft.com/office/word/2012/wordml" xmlns:w16se="http://schemas.microsoft.com/office/word/2015/wordml/symex" xmlns:wpg="http://schemas.microsoft.com/office/word/2010/wordprocessingGroup" xmlns:wpi="http://schemas.microsoft.com/office/word/2010/wordprocessingInk" xmlns:wne="http://schemas.microsoft.com/office/word/2006/wordml" xmlns:wps="http://schemas.microsoft.com/office/word/2010/wordprocessingShape" mc:Ignorable="w14 w15 w16se wp14">
+<w:hdr xmlns:wpc="http://schemas.microsoft.com/office/word/2010/wordprocessingCanvas" xmlns:cx="http://schemas.microsoft.com/office/drawing/2014/chartex" xmlns:cx1="http://schemas.microsoft.com/office/drawing/2015/9/8/chartex" xmlns:cx2="http://schemas.microsoft.com/office/drawing/2015/10/21/chartex" xmlns:cx3="http://schemas.microsoft.com/office/drawing/2016/5/9/chartex" xmlns:cx4="http://schemas.microsoft.com/office/drawing/2016/5/10/chartex" xmlns:cx5="http://schemas.microsoft.com/office/drawing/2016/5/11/chartex" xmlns:cx6="http://schemas.microsoft.com/office/drawing/2016/5/12/chartex" xmlns:cx7="http://schemas.microsoft.com/office/drawing/2016/5/13/chartex" xmlns:cx8="http://schemas.microsoft.com/office/drawing/2016/5/14/chartex" xmlns:mc="http://schemas.openxmlformats.org/markup-compatibility/2006" xmlns:aink="http://schemas.microsoft.com/office/drawing/2016/ink" xmlns:am3d="http://schemas.microsoft.com/office/drawing/2017/model3d" xmlns:o="urn:schemas-microsoft-com:office:office" xmlns:r="http://schemas.openxmlformats.org/officeDocument/2006/relationships" xmlns:m="http://schemas.openxmlformats.org/officeDocument/2006/math" xmlns:v="urn:schemas-microsoft-com:vml" xmlns:wp14="http://schemas.microsoft.com/office/word/2010/wordprocessingDrawing" xmlns:wp="http://schemas.openxmlformats.org/drawingml/2006/wordprocessingDrawing" xmlns:w10="urn:schemas-microsoft-com:office:word" xmlns:w="http://schemas.openxmlformats.org/wordprocessingml/2006/main" xmlns:w14="http://schemas.microsoft.com/office/word/2010/wordml" xmlns:w15="http://schemas.microsoft.com/office/word/2012/wordml" xmlns:w16cid="http://schemas.microsoft.com/office/word/2016/wordml/cid" xmlns:w16se="http://schemas.microsoft.com/office/word/2015/wordml/symex" xmlns:wpg="http://schemas.microsoft.com/office/word/2010/wordprocessingGroup" xmlns:wpi="http://schemas.microsoft.com/office/word/2010/wordprocessingInk" xmlns:wne="http://schemas.microsoft.com/office/word/2006/wordml" xmlns:wps="http://schemas.microsoft.com/office/word/2010/wordprocessingShape" mc:Ignorable="w14 w15 w16se w16cid wp14">
   <w:p>
     <w:pPr>
       <w:pStyle w:val="Encabezado"/>
@@ -4521,7 +4837,7 @@
 </file>
 
 <file path=word/header4.xml><?xml version="1.0" encoding="utf-8"?>
-<w:hdr xmlns:wpc="http://schemas.microsoft.com/office/word/2010/wordprocessingCanvas" xmlns:cx="http://schemas.microsoft.com/office/drawing/2014/chartex" xmlns:mc="http://schemas.openxmlformats.org/markup-compatibility/2006" xmlns:o="urn:schemas-microsoft-com:office:office" xmlns:r="http://schemas.openxmlformats.org/officeDocument/2006/relationships" xmlns:m="http://schemas.openxmlformats.org/officeDocument/2006/math" xmlns:v="urn:schemas-microsoft-com:vml" xmlns:wp14="http://schemas.microsoft.com/office/word/2010/wordprocessingDrawing" xmlns:wp="http://schemas.openxmlformats.org/drawingml/2006/wordprocessingDrawing" xmlns:w10="urn:schemas-microsoft-com:office:word" xmlns:w="http://schemas.openxmlformats.org/wordprocessingml/2006/main" xmlns:w14="http://schemas.microsoft.com/office/word/2010/wordml" xmlns:w15="http://schemas.microsoft.com/office/word/2012/wordml" xmlns:w16se="http://schemas.microsoft.com/office/word/2015/wordml/symex" xmlns:wpg="http://schemas.microsoft.com/office/word/2010/wordprocessingGroup" xmlns:wpi="http://schemas.microsoft.com/office/word/2010/wordprocessingInk" xmlns:wne="http://schemas.microsoft.com/office/word/2006/wordml" xmlns:wps="http://schemas.microsoft.com/office/word/2010/wordprocessingShape" mc:Ignorable="w14 w15 w16se wp14">
+<w:hdr xmlns:wpc="http://schemas.microsoft.com/office/word/2010/wordprocessingCanvas" xmlns:cx="http://schemas.microsoft.com/office/drawing/2014/chartex" xmlns:cx1="http://schemas.microsoft.com/office/drawing/2015/9/8/chartex" xmlns:cx2="http://schemas.microsoft.com/office/drawing/2015/10/21/chartex" xmlns:cx3="http://schemas.microsoft.com/office/drawing/2016/5/9/chartex" xmlns:cx4="http://schemas.microsoft.com/office/drawing/2016/5/10/chartex" xmlns:cx5="http://schemas.microsoft.com/office/drawing/2016/5/11/chartex" xmlns:cx6="http://schemas.microsoft.com/office/drawing/2016/5/12/chartex" xmlns:cx7="http://schemas.microsoft.com/office/drawing/2016/5/13/chartex" xmlns:cx8="http://schemas.microsoft.com/office/drawing/2016/5/14/chartex" xmlns:mc="http://schemas.openxmlformats.org/markup-compatibility/2006" xmlns:aink="http://schemas.microsoft.com/office/drawing/2016/ink" xmlns:am3d="http://schemas.microsoft.com/office/drawing/2017/model3d" xmlns:o="urn:schemas-microsoft-com:office:office" xmlns:r="http://schemas.openxmlformats.org/officeDocument/2006/relationships" xmlns:m="http://schemas.openxmlformats.org/officeDocument/2006/math" xmlns:v="urn:schemas-microsoft-com:vml" xmlns:wp14="http://schemas.microsoft.com/office/word/2010/wordprocessingDrawing" xmlns:wp="http://schemas.openxmlformats.org/drawingml/2006/wordprocessingDrawing" xmlns:w10="urn:schemas-microsoft-com:office:word" xmlns:w="http://schemas.openxmlformats.org/wordprocessingml/2006/main" xmlns:w14="http://schemas.microsoft.com/office/word/2010/wordml" xmlns:w15="http://schemas.microsoft.com/office/word/2012/wordml" xmlns:w16cid="http://schemas.microsoft.com/office/word/2016/wordml/cid" xmlns:w16se="http://schemas.microsoft.com/office/word/2015/wordml/symex" xmlns:wpg="http://schemas.microsoft.com/office/word/2010/wordprocessingGroup" xmlns:wpi="http://schemas.microsoft.com/office/word/2010/wordprocessingInk" xmlns:wne="http://schemas.microsoft.com/office/word/2006/wordml" xmlns:wps="http://schemas.microsoft.com/office/word/2010/wordprocessingShape" mc:Ignorable="w14 w15 w16se w16cid wp14">
   <w:p>
     <w:pPr>
       <w:pStyle w:val="Encabezado"/>
@@ -4706,7 +5022,7 @@
             </wp:anchor>
           </w:drawing>
         </mc:Choice>
-        <mc:Fallback xmlns:w16cid="http://schemas.microsoft.com/office/word/2016/wordml/cid" xmlns:am3d="http://schemas.microsoft.com/office/drawing/2017/model3d" xmlns:aink="http://schemas.microsoft.com/office/drawing/2016/ink" xmlns:cx8="http://schemas.microsoft.com/office/drawing/2016/5/14/chartex" xmlns:cx7="http://schemas.microsoft.com/office/drawing/2016/5/13/chartex" xmlns:cx6="http://schemas.microsoft.com/office/drawing/2016/5/12/chartex" xmlns:cx5="http://schemas.microsoft.com/office/drawing/2016/5/11/chartex" xmlns:cx4="http://schemas.microsoft.com/office/drawing/2016/5/10/chartex" xmlns:cx3="http://schemas.microsoft.com/office/drawing/2016/5/9/chartex" xmlns:cx2="http://schemas.microsoft.com/office/drawing/2015/10/21/chartex" xmlns:cx1="http://schemas.microsoft.com/office/drawing/2015/9/8/chartex">
+        <mc:Fallback>
           <w:pict>
             <v:rect w14:anchorId="3924ABF2" id="Rectángulo 13" o:spid="_x0000_s1026" style="position:absolute;margin-left:-18.9pt;margin-top:7.25pt;width:445.35pt;height:3.6pt;flip:y;z-index:251668480;visibility:visible;mso-wrap-style:square;mso-width-percent:0;mso-height-percent:0;mso-wrap-distance-left:9pt;mso-wrap-distance-top:0;mso-wrap-distance-right:9pt;mso-wrap-distance-bottom:0;mso-position-horizontal:absolute;mso-position-horizontal-relative:text;mso-position-vertical:absolute;mso-position-vertical-relative:text;mso-width-percent:0;mso-height-percent:0;mso-width-relative:margin;mso-height-relative:margin;v-text-anchor:middle" o:gfxdata="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" fillcolor="#ffc000" stroked="f" strokeweight="1pt"/>
           </w:pict>
@@ -4731,7 +5047,7 @@
 </file>
 
 <file path=word/numbering.xml><?xml version="1.0" encoding="utf-8"?>
-<w:numbering xmlns:wpc="http://schemas.microsoft.com/office/word/2010/wordprocessingCanvas" xmlns:cx="http://schemas.microsoft.com/office/drawing/2014/chartex" xmlns:mc="http://schemas.openxmlformats.org/markup-compatibility/2006" xmlns:o="urn:schemas-microsoft-com:office:office" xmlns:r="http://schemas.openxmlformats.org/officeDocument/2006/relationships" xmlns:m="http://schemas.openxmlformats.org/officeDocument/2006/math" xmlns:v="urn:schemas-microsoft-com:vml" xmlns:wp14="http://schemas.microsoft.com/office/word/2010/wordprocessingDrawing" xmlns:wp="http://schemas.openxmlformats.org/drawingml/2006/wordprocessingDrawing" xmlns:w10="urn:schemas-microsoft-com:office:word" xmlns:w="http://schemas.openxmlformats.org/wordprocessingml/2006/main" xmlns:w14="http://schemas.microsoft.com/office/word/2010/wordml" xmlns:w15="http://schemas.microsoft.com/office/word/2012/wordml" xmlns:w16se="http://schemas.microsoft.com/office/word/2015/wordml/symex" xmlns:wpg="http://schemas.microsoft.com/office/word/2010/wordprocessingGroup" xmlns:wpi="http://schemas.microsoft.com/office/word/2010/wordprocessingInk" xmlns:wne="http://schemas.microsoft.com/office/word/2006/wordml" xmlns:wps="http://schemas.microsoft.com/office/word/2010/wordprocessingShape" mc:Ignorable="w14 w15 w16se wp14">
+<w:numbering xmlns:wpc="http://schemas.microsoft.com/office/word/2010/wordprocessingCanvas" xmlns:cx="http://schemas.microsoft.com/office/drawing/2014/chartex" xmlns:cx1="http://schemas.microsoft.com/office/drawing/2015/9/8/chartex" xmlns:cx2="http://schemas.microsoft.com/office/drawing/2015/10/21/chartex" xmlns:cx3="http://schemas.microsoft.com/office/drawing/2016/5/9/chartex" xmlns:cx4="http://schemas.microsoft.com/office/drawing/2016/5/10/chartex" xmlns:cx5="http://schemas.microsoft.com/office/drawing/2016/5/11/chartex" xmlns:cx6="http://schemas.microsoft.com/office/drawing/2016/5/12/chartex" xmlns:cx7="http://schemas.microsoft.com/office/drawing/2016/5/13/chartex" xmlns:cx8="http://schemas.microsoft.com/office/drawing/2016/5/14/chartex" xmlns:mc="http://schemas.openxmlformats.org/markup-compatibility/2006" xmlns:aink="http://schemas.microsoft.com/office/drawing/2016/ink" xmlns:am3d="http://schemas.microsoft.com/office/drawing/2017/model3d" xmlns:o="urn:schemas-microsoft-com:office:office" xmlns:r="http://schemas.openxmlformats.org/officeDocument/2006/relationships" xmlns:m="http://schemas.openxmlformats.org/officeDocument/2006/math" xmlns:v="urn:schemas-microsoft-com:vml" xmlns:wp14="http://schemas.microsoft.com/office/word/2010/wordprocessingDrawing" xmlns:wp="http://schemas.openxmlformats.org/drawingml/2006/wordprocessingDrawing" xmlns:w10="urn:schemas-microsoft-com:office:word" xmlns:w="http://schemas.openxmlformats.org/wordprocessingml/2006/main" xmlns:w14="http://schemas.microsoft.com/office/word/2010/wordml" xmlns:w15="http://schemas.microsoft.com/office/word/2012/wordml" xmlns:w16cid="http://schemas.microsoft.com/office/word/2016/wordml/cid" xmlns:w16se="http://schemas.microsoft.com/office/word/2015/wordml/symex" xmlns:wpg="http://schemas.microsoft.com/office/word/2010/wordprocessingGroup" xmlns:wpi="http://schemas.microsoft.com/office/word/2010/wordprocessingInk" xmlns:wne="http://schemas.microsoft.com/office/word/2006/wordml" xmlns:wps="http://schemas.microsoft.com/office/word/2010/wordprocessingShape" mc:Ignorable="w14 w15 w16se w16cid wp14">
   <w:abstractNum w:abstractNumId="0" w15:restartNumberingAfterBreak="0">
     <w:nsid w:val="0AC0190D"/>
     <w:multiLevelType w:val="hybridMultilevel"/>
@@ -4964,6 +5280,92 @@
     </w:lvl>
   </w:abstractNum>
   <w:abstractNum w:abstractNumId="2" w15:restartNumberingAfterBreak="0">
+    <w:nsid w:val="17182273"/>
+    <w:multiLevelType w:val="hybridMultilevel"/>
+    <w:tmpl w:val="84CCFFF0"/>
+    <w:lvl w:ilvl="0" w:tplc="040A000F">
+      <w:start w:val="1"/>
+      <w:numFmt w:val="decimal"/>
+      <w:lvlText w:val="%1."/>
+      <w:lvlJc w:val="left"/>
+      <w:pPr>
+        <w:ind w:left="720" w:hanging="360"/>
+      </w:pPr>
+    </w:lvl>
+    <w:lvl w:ilvl="1" w:tplc="040A0019" w:tentative="1">
+      <w:start w:val="1"/>
+      <w:numFmt w:val="lowerLetter"/>
+      <w:lvlText w:val="%2."/>
+      <w:lvlJc w:val="left"/>
+      <w:pPr>
+        <w:ind w:left="1440" w:hanging="360"/>
+      </w:pPr>
+    </w:lvl>
+    <w:lvl w:ilvl="2" w:tplc="040A001B" w:tentative="1">
+      <w:start w:val="1"/>
+      <w:numFmt w:val="lowerRoman"/>
+      <w:lvlText w:val="%3."/>
+      <w:lvlJc w:val="right"/>
+      <w:pPr>
+        <w:ind w:left="2160" w:hanging="180"/>
+      </w:pPr>
+    </w:lvl>
+    <w:lvl w:ilvl="3" w:tplc="040A000F" w:tentative="1">
+      <w:start w:val="1"/>
+      <w:numFmt w:val="decimal"/>
+      <w:lvlText w:val="%4."/>
+      <w:lvlJc w:val="left"/>
+      <w:pPr>
+        <w:ind w:left="2880" w:hanging="360"/>
+      </w:pPr>
+    </w:lvl>
+    <w:lvl w:ilvl="4" w:tplc="040A0019" w:tentative="1">
+      <w:start w:val="1"/>
+      <w:numFmt w:val="lowerLetter"/>
+      <w:lvlText w:val="%5."/>
+      <w:lvlJc w:val="left"/>
+      <w:pPr>
+        <w:ind w:left="3600" w:hanging="360"/>
+      </w:pPr>
+    </w:lvl>
+    <w:lvl w:ilvl="5" w:tplc="040A001B" w:tentative="1">
+      <w:start w:val="1"/>
+      <w:numFmt w:val="lowerRoman"/>
+      <w:lvlText w:val="%6."/>
+      <w:lvlJc w:val="right"/>
+      <w:pPr>
+        <w:ind w:left="4320" w:hanging="180"/>
+      </w:pPr>
+    </w:lvl>
+    <w:lvl w:ilvl="6" w:tplc="040A000F" w:tentative="1">
+      <w:start w:val="1"/>
+      <w:numFmt w:val="decimal"/>
+      <w:lvlText w:val="%7."/>
+      <w:lvlJc w:val="left"/>
+      <w:pPr>
+        <w:ind w:left="5040" w:hanging="360"/>
+      </w:pPr>
+    </w:lvl>
+    <w:lvl w:ilvl="7" w:tplc="040A0019" w:tentative="1">
+      <w:start w:val="1"/>
+      <w:numFmt w:val="lowerLetter"/>
+      <w:lvlText w:val="%8."/>
+      <w:lvlJc w:val="left"/>
+      <w:pPr>
+        <w:ind w:left="5760" w:hanging="360"/>
+      </w:pPr>
+    </w:lvl>
+    <w:lvl w:ilvl="8" w:tplc="040A001B" w:tentative="1">
+      <w:start w:val="1"/>
+      <w:numFmt w:val="lowerRoman"/>
+      <w:lvlText w:val="%9."/>
+      <w:lvlJc w:val="right"/>
+      <w:pPr>
+        <w:ind w:left="6480" w:hanging="180"/>
+      </w:pPr>
+    </w:lvl>
+  </w:abstractNum>
+  <w:abstractNum w:abstractNumId="3" w15:restartNumberingAfterBreak="0">
     <w:nsid w:val="3C280AE7"/>
     <w:multiLevelType w:val="hybridMultilevel"/>
     <w:tmpl w:val="583C7434"/>
@@ -5076,7 +5478,7 @@
       </w:rPr>
     </w:lvl>
   </w:abstractNum>
-  <w:abstractNum w:abstractNumId="3" w15:restartNumberingAfterBreak="0">
+  <w:abstractNum w:abstractNumId="4" w15:restartNumberingAfterBreak="0">
     <w:nsid w:val="595F535B"/>
     <w:multiLevelType w:val="hybridMultilevel"/>
     <w:tmpl w:val="0E58836C"/>
@@ -5189,7 +5591,7 @@
       </w:rPr>
     </w:lvl>
   </w:abstractNum>
-  <w:abstractNum w:abstractNumId="4" w15:restartNumberingAfterBreak="0">
+  <w:abstractNum w:abstractNumId="5" w15:restartNumberingAfterBreak="0">
     <w:nsid w:val="5CC3757F"/>
     <w:multiLevelType w:val="hybridMultilevel"/>
     <w:tmpl w:val="BE2E643E"/>
@@ -5276,7 +5678,7 @@
     </w:lvl>
   </w:abstractNum>
   <w:num w:numId="1">
-    <w:abstractNumId w:val="2"/>
+    <w:abstractNumId w:val="3"/>
   </w:num>
   <w:num w:numId="2">
     <w:abstractNumId w:val="0"/>
@@ -5285,16 +5687,19 @@
     <w:abstractNumId w:val="1"/>
   </w:num>
   <w:num w:numId="4">
+    <w:abstractNumId w:val="5"/>
+  </w:num>
+  <w:num w:numId="5">
     <w:abstractNumId w:val="4"/>
   </w:num>
-  <w:num w:numId="5">
-    <w:abstractNumId w:val="3"/>
+  <w:num w:numId="6">
+    <w:abstractNumId w:val="2"/>
   </w:num>
 </w:numbering>
 </file>
 
 <file path=word/styles.xml><?xml version="1.0" encoding="utf-8"?>
-<w:styles xmlns:mc="http://schemas.openxmlformats.org/markup-compatibility/2006" xmlns:r="http://schemas.openxmlformats.org/officeDocument/2006/relationships" xmlns:w="http://schemas.openxmlformats.org/wordprocessingml/2006/main" xmlns:w14="http://schemas.microsoft.com/office/word/2010/wordml" xmlns:w15="http://schemas.microsoft.com/office/word/2012/wordml" xmlns:w16se="http://schemas.microsoft.com/office/word/2015/wordml/symex" mc:Ignorable="w14 w15 w16se">
+<w:styles xmlns:mc="http://schemas.openxmlformats.org/markup-compatibility/2006" xmlns:r="http://schemas.openxmlformats.org/officeDocument/2006/relationships" xmlns:w="http://schemas.openxmlformats.org/wordprocessingml/2006/main" xmlns:w14="http://schemas.microsoft.com/office/word/2010/wordml" xmlns:w15="http://schemas.microsoft.com/office/word/2012/wordml" xmlns:w16cid="http://schemas.microsoft.com/office/word/2016/wordml/cid" xmlns:w16se="http://schemas.microsoft.com/office/word/2015/wordml/symex" mc:Ignorable="w14 w15 w16se w16cid">
   <w:docDefaults>
     <w:rPrDefault>
       <w:rPr>
@@ -5310,7 +5715,7 @@
       </w:pPr>
     </w:pPrDefault>
   </w:docDefaults>
-  <w:latentStyles w:defLockedState="0" w:defUIPriority="99" w:defSemiHidden="0" w:defUnhideWhenUsed="0" w:defQFormat="0" w:count="371">
+  <w:latentStyles w:defLockedState="0" w:defUIPriority="99" w:defSemiHidden="0" w:defUnhideWhenUsed="0" w:defQFormat="0" w:count="376">
     <w:lsdException w:name="Normal" w:uiPriority="0" w:qFormat="1"/>
     <w:lsdException w:name="heading 1" w:uiPriority="9" w:qFormat="1"/>
     <w:lsdException w:name="heading 2" w:semiHidden="1" w:uiPriority="9" w:unhideWhenUsed="1" w:qFormat="1"/>
@@ -5416,7 +5821,6 @@
     <w:lsdException w:name="HTML Sample" w:semiHidden="1" w:unhideWhenUsed="1"/>
     <w:lsdException w:name="HTML Typewriter" w:semiHidden="1" w:unhideWhenUsed="1"/>
     <w:lsdException w:name="HTML Variable" w:semiHidden="1" w:unhideWhenUsed="1"/>
-    <w:lsdException w:name="Normal Table" w:semiHidden="1" w:unhideWhenUsed="1"/>
     <w:lsdException w:name="annotation subject" w:semiHidden="1" w:unhideWhenUsed="1"/>
     <w:lsdException w:name="No List" w:semiHidden="1" w:unhideWhenUsed="1"/>
     <w:lsdException w:name="Outline List 1" w:semiHidden="1" w:unhideWhenUsed="1"/>
@@ -5459,11 +5863,8 @@
     <w:lsdException w:name="Table Contemporary" w:semiHidden="1" w:unhideWhenUsed="1"/>
     <w:lsdException w:name="Table Elegant" w:semiHidden="1" w:unhideWhenUsed="1"/>
     <w:lsdException w:name="Table Professional" w:semiHidden="1" w:unhideWhenUsed="1"/>
-    <w:lsdException w:name="Table Subtle 1" w:semiHidden="1" w:unhideWhenUsed="1"/>
     <w:lsdException w:name="Table Subtle 2" w:semiHidden="1" w:unhideWhenUsed="1"/>
     <w:lsdException w:name="Table Web 1" w:semiHidden="1" w:unhideWhenUsed="1"/>
-    <w:lsdException w:name="Table Web 2" w:semiHidden="1" w:unhideWhenUsed="1"/>
-    <w:lsdException w:name="Table Web 3" w:semiHidden="1" w:unhideWhenUsed="1"/>
     <w:lsdException w:name="Balloon Text" w:semiHidden="1" w:unhideWhenUsed="1"/>
     <w:lsdException w:name="Table Grid" w:uiPriority="39"/>
     <w:lsdException w:name="Table Theme" w:semiHidden="1" w:unhideWhenUsed="1"/>
@@ -5682,6 +6083,11 @@
     <w:lsdException w:name="List Table 5 Dark Accent 6" w:uiPriority="50"/>
     <w:lsdException w:name="List Table 6 Colorful Accent 6" w:uiPriority="51"/>
     <w:lsdException w:name="List Table 7 Colorful Accent 6" w:uiPriority="52"/>
+    <w:lsdException w:name="Mention" w:semiHidden="1" w:unhideWhenUsed="1"/>
+    <w:lsdException w:name="Smart Hyperlink" w:semiHidden="1" w:unhideWhenUsed="1"/>
+    <w:lsdException w:name="Hashtag" w:semiHidden="1" w:unhideWhenUsed="1"/>
+    <w:lsdException w:name="Unresolved Mention" w:semiHidden="1" w:unhideWhenUsed="1"/>
+    <w:lsdException w:name="Smart Link" w:semiHidden="1" w:unhideWhenUsed="1"/>
   </w:latentStyles>
   <w:style w:type="paragraph" w:default="1" w:styleId="Normal">
     <w:name w:val="Normal"/>
@@ -5824,8 +6230,8 @@
       <w:contextualSpacing/>
     </w:pPr>
   </w:style>
-  <w:style w:type="character" w:customStyle="1" w:styleId="UnresolvedMention">
-    <w:name w:val="Unresolved Mention"/>
+  <w:style w:type="character" w:customStyle="1" w:styleId="Mencinsinresolver1">
+    <w:name w:val="Mención sin resolver1"/>
     <w:basedOn w:val="Fuentedeprrafopredeter"/>
     <w:uiPriority w:val="99"/>
     <w:semiHidden/>
@@ -6408,7 +6814,7 @@
 </file>
 
 <file path=customXml/itemProps1.xml><?xml version="1.0" encoding="utf-8"?>
-<ds:datastoreItem xmlns:ds="http://schemas.openxmlformats.org/officeDocument/2006/customXml" ds:itemID="{FA97012A-6B20-4790-BBAF-F50D343CCF21}">
+<ds:datastoreItem xmlns:ds="http://schemas.openxmlformats.org/officeDocument/2006/customXml" ds:itemID="{7FC31E5A-C5B8-564A-B868-338C409CAB55}">
   <ds:schemaRefs>
     <ds:schemaRef ds:uri="http://schemas.openxmlformats.org/officeDocument/2006/bibliography"/>
   </ds:schemaRefs>

</xml_diff>